<commit_message>
generate invoice code optmization & extra service added
</commit_message>
<xml_diff>
--- a/tmp/invoiceTemp1.docx
+++ b/tmp/invoiceTemp1.docx
@@ -173,16 +173,11 @@
               <w:ind w:right="-897"/>
             </w:pPr>
             <w:r>
-              <w:t>{</w:t>
-            </w:r>
-            <w:proofErr w:type="spellStart"/>
-            <w:r>
-              <w:t>billTo.</w:t>
+              <w:t>{billTo.</w:t>
             </w:r>
             <w:r>
               <w:t>address</w:t>
             </w:r>
-            <w:proofErr w:type="spellEnd"/>
             <w:r>
               <w:t>}</w:t>
             </w:r>
@@ -192,16 +187,11 @@
               <w:ind w:right="-897"/>
             </w:pPr>
             <w:r>
-              <w:t>{</w:t>
-            </w:r>
-            <w:proofErr w:type="spellStart"/>
-            <w:r>
-              <w:t>billTo.</w:t>
+              <w:t>{billTo.</w:t>
             </w:r>
             <w:r>
               <w:t>nearBy</w:t>
             </w:r>
-            <w:proofErr w:type="spellEnd"/>
             <w:r>
               <w:t>}</w:t>
             </w:r>
@@ -211,16 +201,11 @@
               <w:ind w:right="-897"/>
             </w:pPr>
             <w:r>
-              <w:t>{</w:t>
-            </w:r>
-            <w:proofErr w:type="spellStart"/>
-            <w:r>
-              <w:t>billTo.</w:t>
+              <w:t>{billTo.</w:t>
             </w:r>
             <w:r>
               <w:t>city</w:t>
             </w:r>
-            <w:proofErr w:type="spellEnd"/>
             <w:r>
               <w:t>}</w:t>
             </w:r>
@@ -228,11 +213,7 @@
               <w:t xml:space="preserve"> – </w:t>
             </w:r>
             <w:r>
-              <w:t>{</w:t>
-            </w:r>
-            <w:proofErr w:type="spellStart"/>
-            <w:r>
-              <w:t>billTo.</w:t>
+              <w:t>{billTo.</w:t>
             </w:r>
             <w:r>
               <w:t>p</w:t>
@@ -240,7 +221,6 @@
             <w:r>
               <w:t>incode</w:t>
             </w:r>
-            <w:proofErr w:type="spellEnd"/>
             <w:r>
               <w:t>}</w:t>
             </w:r>
@@ -277,15 +257,7 @@
               <w:ind w:right="-897"/>
             </w:pPr>
             <w:r>
-              <w:t>GSTIN: {</w:t>
-            </w:r>
-            <w:proofErr w:type="spellStart"/>
-            <w:r>
-              <w:t>gstNo</w:t>
-            </w:r>
-            <w:proofErr w:type="spellEnd"/>
-            <w:r>
-              <w:t>}</w:t>
+              <w:t>GSTIN: {gstNo}</w:t>
             </w:r>
           </w:p>
           <w:p>
@@ -542,33 +514,7 @@
                 <w:lang w:eastAsia="en-IN"/>
                 <w14:ligatures w14:val="none"/>
               </w:rPr>
-              <w:t>{</w:t>
-            </w:r>
-            <w:proofErr w:type="spellStart"/>
-            <w:r>
-              <w:rPr>
-                <w:rFonts w:ascii="Calibri" w:eastAsia="Times New Roman" w:hAnsi="Calibri" w:cs="Calibri"/>
-                <w:b/>
-                <w:bCs/>
-                <w:color w:val="000000"/>
-                <w:kern w:val="0"/>
-                <w:lang w:eastAsia="en-IN"/>
-                <w14:ligatures w14:val="none"/>
-              </w:rPr>
-              <w:t>refNumber</w:t>
-            </w:r>
-            <w:proofErr w:type="spellEnd"/>
-            <w:r>
-              <w:rPr>
-                <w:rFonts w:ascii="Calibri" w:eastAsia="Times New Roman" w:hAnsi="Calibri" w:cs="Calibri"/>
-                <w:b/>
-                <w:bCs/>
-                <w:color w:val="000000"/>
-                <w:kern w:val="0"/>
-                <w:lang w:eastAsia="en-IN"/>
-                <w14:ligatures w14:val="none"/>
-              </w:rPr>
-              <w:t>}</w:t>
+              <w:t>{refNumber}</w:t>
             </w:r>
           </w:p>
           <w:p>
@@ -810,7 +756,6 @@
             <w:r>
               <w:t>{</w:t>
             </w:r>
-            <w:proofErr w:type="spellStart"/>
             <w:r>
               <w:t>ship</w:t>
             </w:r>
@@ -820,7 +765,6 @@
             <w:r>
               <w:t>address</w:t>
             </w:r>
-            <w:proofErr w:type="spellEnd"/>
             <w:r>
               <w:t>}</w:t>
             </w:r>
@@ -832,7 +776,6 @@
             <w:r>
               <w:t>{</w:t>
             </w:r>
-            <w:proofErr w:type="spellStart"/>
             <w:r>
               <w:t>ship</w:t>
             </w:r>
@@ -842,7 +785,6 @@
             <w:r>
               <w:t>nearBy</w:t>
             </w:r>
-            <w:proofErr w:type="spellEnd"/>
             <w:r>
               <w:t>}</w:t>
             </w:r>
@@ -854,7 +796,6 @@
             <w:r>
               <w:t>{</w:t>
             </w:r>
-            <w:proofErr w:type="spellStart"/>
             <w:r>
               <w:t>ship</w:t>
             </w:r>
@@ -864,7 +805,6 @@
             <w:r>
               <w:t>city</w:t>
             </w:r>
-            <w:proofErr w:type="spellEnd"/>
             <w:r>
               <w:t>}</w:t>
             </w:r>
@@ -874,7 +814,6 @@
             <w:r>
               <w:t>{</w:t>
             </w:r>
-            <w:proofErr w:type="spellStart"/>
             <w:r>
               <w:t>ship</w:t>
             </w:r>
@@ -887,7 +826,6 @@
             <w:r>
               <w:t>incode</w:t>
             </w:r>
-            <w:proofErr w:type="spellEnd"/>
             <w:r>
               <w:t>}</w:t>
             </w:r>
@@ -923,15 +861,7 @@
               <w:ind w:right="-897"/>
             </w:pPr>
             <w:r>
-              <w:t>GSTIN: {</w:t>
-            </w:r>
-            <w:proofErr w:type="spellStart"/>
-            <w:r>
-              <w:t>gstNo</w:t>
-            </w:r>
-            <w:proofErr w:type="spellEnd"/>
-            <w:r>
-              <w:t>}</w:t>
+              <w:t>GSTIN: {gstNo}</w:t>
             </w:r>
           </w:p>
           <w:p>
@@ -1232,7 +1162,6 @@
               </w:rPr>
               <w:t>{INS $</w:t>
             </w:r>
-            <w:proofErr w:type="spellStart"/>
             <w:proofErr w:type="gramStart"/>
             <w:r>
               <w:rPr>
@@ -1242,7 +1171,6 @@
               </w:rPr>
               <w:t>service.label</w:t>
             </w:r>
-            <w:proofErr w:type="spellEnd"/>
             <w:proofErr w:type="gramEnd"/>
             <w:r>
               <w:rPr>
@@ -1270,21 +1198,7 @@
               <w:rPr>
                 <w:rFonts w:cstheme="minorHAnsi"/>
               </w:rPr>
-              <w:t>{INS $</w:t>
-            </w:r>
-            <w:proofErr w:type="spellStart"/>
-            <w:r>
-              <w:rPr>
-                <w:rFonts w:cstheme="minorHAnsi"/>
-              </w:rPr>
-              <w:t>service.hsn</w:t>
-            </w:r>
-            <w:proofErr w:type="spellEnd"/>
-            <w:r>
-              <w:rPr>
-                <w:rFonts w:cstheme="minorHAnsi"/>
-              </w:rPr>
-              <w:t>}</w:t>
+              <w:t>998531</w:t>
             </w:r>
           </w:p>
         </w:tc>
@@ -1458,21 +1372,7 @@
               <w:rPr>
                 <w:rFonts w:cstheme="minorHAnsi"/>
               </w:rPr>
-              <w:t>{</w:t>
-            </w:r>
-            <w:proofErr w:type="spellStart"/>
-            <w:r>
-              <w:rPr>
-                <w:rFonts w:cstheme="minorHAnsi"/>
-              </w:rPr>
-              <w:t>gst</w:t>
-            </w:r>
-            <w:proofErr w:type="spellEnd"/>
-            <w:r>
-              <w:rPr>
-                <w:rFonts w:cstheme="minorHAnsi"/>
-              </w:rPr>
-              <w:t>}</w:t>
+              <w:t>{gst}</w:t>
             </w:r>
           </w:p>
         </w:tc>
@@ -1536,21 +1436,7 @@
               <w:rPr>
                 <w:rFonts w:cstheme="minorHAnsi"/>
               </w:rPr>
-              <w:t>{</w:t>
-            </w:r>
-            <w:proofErr w:type="spellStart"/>
-            <w:r>
-              <w:rPr>
-                <w:rFonts w:cstheme="minorHAnsi"/>
-              </w:rPr>
-              <w:t>gst</w:t>
-            </w:r>
-            <w:proofErr w:type="spellEnd"/>
-            <w:r>
-              <w:rPr>
-                <w:rFonts w:cstheme="minorHAnsi"/>
-              </w:rPr>
-              <w:t>}</w:t>
+              <w:t>{gst}</w:t>
             </w:r>
           </w:p>
         </w:tc>
@@ -1601,25 +1487,7 @@
                 <w:b/>
                 <w:bCs/>
               </w:rPr>
-              <w:t>{</w:t>
-            </w:r>
-            <w:proofErr w:type="spellStart"/>
-            <w:r>
-              <w:rPr>
-                <w:rFonts w:cstheme="minorHAnsi"/>
-                <w:b/>
-                <w:bCs/>
-              </w:rPr>
-              <w:t>amountWords</w:t>
-            </w:r>
-            <w:proofErr w:type="spellEnd"/>
-            <w:r>
-              <w:rPr>
-                <w:rFonts w:cstheme="minorHAnsi"/>
-                <w:b/>
-                <w:bCs/>
-              </w:rPr>
-              <w:t>}</w:t>
+              <w:t>{amountWords}</w:t>
             </w:r>
           </w:p>
         </w:tc>
@@ -1735,25 +1603,7 @@
                 <w:b/>
                 <w:bCs/>
               </w:rPr>
-              <w:t>{</w:t>
-            </w:r>
-            <w:proofErr w:type="spellStart"/>
-            <w:r>
-              <w:rPr>
-                <w:rFonts w:cstheme="minorHAnsi"/>
-                <w:b/>
-                <w:bCs/>
-              </w:rPr>
-              <w:t>gstTotal</w:t>
-            </w:r>
-            <w:proofErr w:type="spellEnd"/>
-            <w:r>
-              <w:rPr>
-                <w:rFonts w:cstheme="minorHAnsi"/>
-                <w:b/>
-                <w:bCs/>
-              </w:rPr>
-              <w:t>}</w:t>
+              <w:t>{gstTotal}</w:t>
             </w:r>
           </w:p>
         </w:tc>
@@ -1908,39 +1758,7 @@
                 <w:lang w:eastAsia="en-IN"/>
                 <w14:ligatures w14:val="none"/>
               </w:rPr>
-              <w:t xml:space="preserve"> &amp; </w:t>
-            </w:r>
-            <w:proofErr w:type="spellStart"/>
-            <w:r>
-              <w:rPr>
-                <w:rFonts w:eastAsia="Times New Roman" w:cstheme="minorHAnsi"/>
-                <w:b/>
-                <w:bCs/>
-                <w:color w:val="000000"/>
-                <w:kern w:val="0"/>
-                <w:sz w:val="22"/>
-                <w:szCs w:val="22"/>
-                <w:u w:val="single"/>
-                <w:lang w:eastAsia="en-IN"/>
-                <w14:ligatures w14:val="none"/>
-              </w:rPr>
-              <w:t>Gpay</w:t>
-            </w:r>
-            <w:proofErr w:type="spellEnd"/>
-            <w:r>
-              <w:rPr>
-                <w:rFonts w:eastAsia="Times New Roman" w:cstheme="minorHAnsi"/>
-                <w:b/>
-                <w:bCs/>
-                <w:color w:val="000000"/>
-                <w:kern w:val="0"/>
-                <w:sz w:val="22"/>
-                <w:szCs w:val="22"/>
-                <w:u w:val="single"/>
-                <w:lang w:eastAsia="en-IN"/>
-                <w14:ligatures w14:val="none"/>
-              </w:rPr>
-              <w:t xml:space="preserve"> Number – 9082653474</w:t>
+              <w:t xml:space="preserve"> &amp; Gpay Number – 9082653474</w:t>
             </w:r>
           </w:p>
           <w:p>
@@ -3212,7 +3030,6 @@
   <w:style w:type="character" w:default="1" w:styleId="DefaultParagraphFont">
     <w:name w:val="Default Paragraph Font"/>
     <w:uiPriority w:val="1"/>
-    <w:semiHidden/>
     <w:unhideWhenUsed/>
   </w:style>
   <w:style w:type="table" w:default="1" w:styleId="TableNormal">

</xml_diff>

<commit_message>
search bill details & optimize generate invoice
</commit_message>
<xml_diff>
--- a/tmp/invoiceTemp1.docx
+++ b/tmp/invoiceTemp1.docx
@@ -43,9 +43,9 @@
                 <w:noProof/>
               </w:rPr>
               <w:drawing>
-                <wp:inline distT="0" distB="0" distL="0" distR="0" wp14:anchorId="405E3ACE" wp14:editId="2DD9A891">
-                  <wp:extent cx="3349625" cy="1676400"/>
-                  <wp:effectExtent l="0" t="0" r="3175" b="0"/>
+                <wp:inline distT="0" distB="0" distL="0" distR="0" wp14:anchorId="405E3ACE" wp14:editId="01EF3FB6">
+                  <wp:extent cx="3349625" cy="1691640"/>
+                  <wp:effectExtent l="0" t="0" r="3175" b="3810"/>
                   <wp:docPr id="1878962526" name="Picture 1"/>
                   <wp:cNvGraphicFramePr>
                     <a:graphicFrameLocks xmlns:a="http://schemas.openxmlformats.org/drawingml/2006/main" noChangeAspect="1"/>
@@ -75,7 +75,7 @@
                         <pic:spPr bwMode="auto">
                           <a:xfrm>
                             <a:off x="0" y="0"/>
-                            <a:ext cx="3367321" cy="1685256"/>
+                            <a:ext cx="3367330" cy="1700581"/>
                           </a:xfrm>
                           <a:prstGeom prst="rect">
                             <a:avLst/>
@@ -101,8 +101,8 @@
                 <w:bCs/>
                 <w:color w:val="000000"/>
                 <w:kern w:val="0"/>
-                <w:sz w:val="36"/>
-                <w:szCs w:val="36"/>
+                <w:sz w:val="32"/>
+                <w:szCs w:val="32"/>
                 <w:u w:val="single"/>
                 <w:lang w:eastAsia="en-IN"/>
                 <w14:ligatures w14:val="none"/>
@@ -173,11 +173,16 @@
               <w:ind w:right="-897"/>
             </w:pPr>
             <w:r>
-              <w:t>{billTo.</w:t>
+              <w:t>{</w:t>
+            </w:r>
+            <w:proofErr w:type="spellStart"/>
+            <w:r>
+              <w:t>billTo.</w:t>
             </w:r>
             <w:r>
               <w:t>address</w:t>
             </w:r>
+            <w:proofErr w:type="spellEnd"/>
             <w:r>
               <w:t>}</w:t>
             </w:r>
@@ -187,11 +192,16 @@
               <w:ind w:right="-897"/>
             </w:pPr>
             <w:r>
-              <w:t>{billTo.</w:t>
+              <w:t>{</w:t>
+            </w:r>
+            <w:proofErr w:type="spellStart"/>
+            <w:r>
+              <w:t>billTo.</w:t>
             </w:r>
             <w:r>
               <w:t>nearBy</w:t>
             </w:r>
+            <w:proofErr w:type="spellEnd"/>
             <w:r>
               <w:t>}</w:t>
             </w:r>
@@ -201,11 +211,16 @@
               <w:ind w:right="-897"/>
             </w:pPr>
             <w:r>
-              <w:t>{billTo.</w:t>
+              <w:t>{</w:t>
+            </w:r>
+            <w:proofErr w:type="spellStart"/>
+            <w:r>
+              <w:t>billTo.</w:t>
             </w:r>
             <w:r>
               <w:t>city</w:t>
             </w:r>
+            <w:proofErr w:type="spellEnd"/>
             <w:r>
               <w:t>}</w:t>
             </w:r>
@@ -213,7 +228,11 @@
               <w:t xml:space="preserve"> – </w:t>
             </w:r>
             <w:r>
-              <w:t>{billTo.</w:t>
+              <w:t>{</w:t>
+            </w:r>
+            <w:proofErr w:type="spellStart"/>
+            <w:r>
+              <w:t>billTo.</w:t>
             </w:r>
             <w:r>
               <w:t>p</w:t>
@@ -221,6 +240,7 @@
             <w:r>
               <w:t>incode</w:t>
             </w:r>
+            <w:proofErr w:type="spellEnd"/>
             <w:r>
               <w:t>}</w:t>
             </w:r>
@@ -245,8 +265,8 @@
                 <w:rFonts w:ascii="Calibri" w:eastAsia="Times New Roman" w:hAnsi="Calibri" w:cs="Calibri"/>
                 <w:color w:val="000000"/>
                 <w:kern w:val="0"/>
-                <w:sz w:val="36"/>
-                <w:szCs w:val="36"/>
+                <w:sz w:val="32"/>
+                <w:szCs w:val="32"/>
                 <w:lang w:eastAsia="en-IN"/>
                 <w14:ligatures w14:val="none"/>
               </w:rPr>
@@ -257,7 +277,15 @@
               <w:ind w:right="-897"/>
             </w:pPr>
             <w:r>
-              <w:t>GSTIN: {gstNo}</w:t>
+              <w:t>GSTIN: {</w:t>
+            </w:r>
+            <w:proofErr w:type="spellStart"/>
+            <w:r>
+              <w:t>gstNo</w:t>
+            </w:r>
+            <w:proofErr w:type="spellEnd"/>
+            <w:r>
+              <w:t>}</w:t>
             </w:r>
           </w:p>
           <w:p>
@@ -332,8 +360,8 @@
             <w:pPr>
               <w:ind w:right="-897"/>
               <w:rPr>
-                <w:sz w:val="28"/>
-                <w:szCs w:val="28"/>
+                <w:sz w:val="20"/>
+                <w:szCs w:val="20"/>
               </w:rPr>
             </w:pPr>
           </w:p>
@@ -514,7 +542,33 @@
                 <w:lang w:eastAsia="en-IN"/>
                 <w14:ligatures w14:val="none"/>
               </w:rPr>
-              <w:t>{refNumber}</w:t>
+              <w:t>{</w:t>
+            </w:r>
+            <w:proofErr w:type="spellStart"/>
+            <w:r>
+              <w:rPr>
+                <w:rFonts w:ascii="Calibri" w:eastAsia="Times New Roman" w:hAnsi="Calibri" w:cs="Calibri"/>
+                <w:b/>
+                <w:bCs/>
+                <w:color w:val="000000"/>
+                <w:kern w:val="0"/>
+                <w:lang w:eastAsia="en-IN"/>
+                <w14:ligatures w14:val="none"/>
+              </w:rPr>
+              <w:t>refNumber</w:t>
+            </w:r>
+            <w:proofErr w:type="spellEnd"/>
+            <w:r>
+              <w:rPr>
+                <w:rFonts w:ascii="Calibri" w:eastAsia="Times New Roman" w:hAnsi="Calibri" w:cs="Calibri"/>
+                <w:b/>
+                <w:bCs/>
+                <w:color w:val="000000"/>
+                <w:kern w:val="0"/>
+                <w:lang w:eastAsia="en-IN"/>
+                <w14:ligatures w14:val="none"/>
+              </w:rPr>
+              <w:t>}</w:t>
             </w:r>
           </w:p>
           <w:p>
@@ -672,8 +726,8 @@
           <w:p>
             <w:pPr>
               <w:rPr>
-                <w:sz w:val="36"/>
-                <w:szCs w:val="36"/>
+                <w:sz w:val="30"/>
+                <w:szCs w:val="30"/>
               </w:rPr>
             </w:pPr>
           </w:p>
@@ -756,6 +810,7 @@
             <w:r>
               <w:t>{</w:t>
             </w:r>
+            <w:proofErr w:type="spellStart"/>
             <w:r>
               <w:t>ship</w:t>
             </w:r>
@@ -765,6 +820,7 @@
             <w:r>
               <w:t>address</w:t>
             </w:r>
+            <w:proofErr w:type="spellEnd"/>
             <w:r>
               <w:t>}</w:t>
             </w:r>
@@ -776,6 +832,7 @@
             <w:r>
               <w:t>{</w:t>
             </w:r>
+            <w:proofErr w:type="spellStart"/>
             <w:r>
               <w:t>ship</w:t>
             </w:r>
@@ -785,6 +842,7 @@
             <w:r>
               <w:t>nearBy</w:t>
             </w:r>
+            <w:proofErr w:type="spellEnd"/>
             <w:r>
               <w:t>}</w:t>
             </w:r>
@@ -796,6 +854,7 @@
             <w:r>
               <w:t>{</w:t>
             </w:r>
+            <w:proofErr w:type="spellStart"/>
             <w:r>
               <w:t>ship</w:t>
             </w:r>
@@ -805,6 +864,7 @@
             <w:r>
               <w:t>city</w:t>
             </w:r>
+            <w:proofErr w:type="spellEnd"/>
             <w:r>
               <w:t>}</w:t>
             </w:r>
@@ -814,6 +874,7 @@
             <w:r>
               <w:t>{</w:t>
             </w:r>
+            <w:proofErr w:type="spellStart"/>
             <w:r>
               <w:t>ship</w:t>
             </w:r>
@@ -826,6 +887,7 @@
             <w:r>
               <w:t>incode</w:t>
             </w:r>
+            <w:proofErr w:type="spellEnd"/>
             <w:r>
               <w:t>}</w:t>
             </w:r>
@@ -849,8 +911,8 @@
                 <w:rFonts w:ascii="Calibri" w:eastAsia="Times New Roman" w:hAnsi="Calibri" w:cs="Calibri"/>
                 <w:color w:val="000000"/>
                 <w:kern w:val="0"/>
-                <w:sz w:val="36"/>
-                <w:szCs w:val="36"/>
+                <w:sz w:val="32"/>
+                <w:szCs w:val="32"/>
                 <w:lang w:eastAsia="en-IN"/>
                 <w14:ligatures w14:val="none"/>
               </w:rPr>
@@ -861,7 +923,15 @@
               <w:ind w:right="-897"/>
             </w:pPr>
             <w:r>
-              <w:t>GSTIN: {gstNo}</w:t>
+              <w:t>GSTIN: {</w:t>
+            </w:r>
+            <w:proofErr w:type="spellStart"/>
+            <w:r>
+              <w:t>gstNo</w:t>
+            </w:r>
+            <w:proofErr w:type="spellEnd"/>
+            <w:r>
+              <w:t>}</w:t>
             </w:r>
           </w:p>
           <w:p>
@@ -932,8 +1002,8 @@
           <w:p>
             <w:pPr>
               <w:rPr>
-                <w:sz w:val="28"/>
-                <w:szCs w:val="28"/>
+                <w:sz w:val="20"/>
+                <w:szCs w:val="20"/>
               </w:rPr>
             </w:pPr>
           </w:p>
@@ -942,7 +1012,7 @@
     </w:tbl>
     <w:tbl>
       <w:tblPr>
-        <w:tblpPr w:leftFromText="180" w:rightFromText="180" w:vertAnchor="page" w:horzAnchor="margin" w:tblpXSpec="center" w:tblpY="7537"/>
+        <w:tblpPr w:leftFromText="180" w:rightFromText="180" w:vertAnchor="page" w:horzAnchor="margin" w:tblpXSpec="center" w:tblpY="7309"/>
         <w:tblW w:w="10910" w:type="dxa"/>
         <w:tblBorders>
           <w:top w:val="single" w:sz="4" w:space="0" w:color="auto"/>
@@ -1162,6 +1232,7 @@
               </w:rPr>
               <w:t>{INS $</w:t>
             </w:r>
+            <w:proofErr w:type="spellStart"/>
             <w:proofErr w:type="gramStart"/>
             <w:r>
               <w:rPr>
@@ -1171,6 +1242,7 @@
               </w:rPr>
               <w:t>service.label</w:t>
             </w:r>
+            <w:proofErr w:type="spellEnd"/>
             <w:proofErr w:type="gramEnd"/>
             <w:r>
               <w:rPr>
@@ -1372,7 +1444,21 @@
               <w:rPr>
                 <w:rFonts w:cstheme="minorHAnsi"/>
               </w:rPr>
-              <w:t>{gst}</w:t>
+              <w:t>{</w:t>
+            </w:r>
+            <w:proofErr w:type="spellStart"/>
+            <w:r>
+              <w:rPr>
+                <w:rFonts w:cstheme="minorHAnsi"/>
+              </w:rPr>
+              <w:t>gst</w:t>
+            </w:r>
+            <w:proofErr w:type="spellEnd"/>
+            <w:r>
+              <w:rPr>
+                <w:rFonts w:cstheme="minorHAnsi"/>
+              </w:rPr>
+              <w:t>}</w:t>
             </w:r>
           </w:p>
         </w:tc>
@@ -1436,7 +1522,21 @@
               <w:rPr>
                 <w:rFonts w:cstheme="minorHAnsi"/>
               </w:rPr>
-              <w:t>{gst}</w:t>
+              <w:t>{</w:t>
+            </w:r>
+            <w:proofErr w:type="spellStart"/>
+            <w:r>
+              <w:rPr>
+                <w:rFonts w:cstheme="minorHAnsi"/>
+              </w:rPr>
+              <w:t>gst</w:t>
+            </w:r>
+            <w:proofErr w:type="spellEnd"/>
+            <w:r>
+              <w:rPr>
+                <w:rFonts w:cstheme="minorHAnsi"/>
+              </w:rPr>
+              <w:t>}</w:t>
             </w:r>
           </w:p>
         </w:tc>
@@ -1487,7 +1587,25 @@
                 <w:b/>
                 <w:bCs/>
               </w:rPr>
-              <w:t>{amountWords}</w:t>
+              <w:t>{</w:t>
+            </w:r>
+            <w:proofErr w:type="spellStart"/>
+            <w:r>
+              <w:rPr>
+                <w:rFonts w:cstheme="minorHAnsi"/>
+                <w:b/>
+                <w:bCs/>
+              </w:rPr>
+              <w:t>amountWords</w:t>
+            </w:r>
+            <w:proofErr w:type="spellEnd"/>
+            <w:r>
+              <w:rPr>
+                <w:rFonts w:cstheme="minorHAnsi"/>
+                <w:b/>
+                <w:bCs/>
+              </w:rPr>
+              <w:t>}</w:t>
             </w:r>
           </w:p>
         </w:tc>
@@ -1603,7 +1721,25 @@
                 <w:b/>
                 <w:bCs/>
               </w:rPr>
-              <w:t>{gstTotal}</w:t>
+              <w:t>{</w:t>
+            </w:r>
+            <w:proofErr w:type="spellStart"/>
+            <w:r>
+              <w:rPr>
+                <w:rFonts w:cstheme="minorHAnsi"/>
+                <w:b/>
+                <w:bCs/>
+              </w:rPr>
+              <w:t>gstTotal</w:t>
+            </w:r>
+            <w:proofErr w:type="spellEnd"/>
+            <w:r>
+              <w:rPr>
+                <w:rFonts w:cstheme="minorHAnsi"/>
+                <w:b/>
+                <w:bCs/>
+              </w:rPr>
+              <w:t>}</w:t>
             </w:r>
           </w:p>
         </w:tc>
@@ -1758,7 +1894,39 @@
                 <w:lang w:eastAsia="en-IN"/>
                 <w14:ligatures w14:val="none"/>
               </w:rPr>
-              <w:t xml:space="preserve"> &amp; Gpay Number – 9082653474</w:t>
+              <w:t xml:space="preserve"> &amp; </w:t>
+            </w:r>
+            <w:proofErr w:type="spellStart"/>
+            <w:r>
+              <w:rPr>
+                <w:rFonts w:eastAsia="Times New Roman" w:cstheme="minorHAnsi"/>
+                <w:b/>
+                <w:bCs/>
+                <w:color w:val="000000"/>
+                <w:kern w:val="0"/>
+                <w:sz w:val="22"/>
+                <w:szCs w:val="22"/>
+                <w:u w:val="single"/>
+                <w:lang w:eastAsia="en-IN"/>
+                <w14:ligatures w14:val="none"/>
+              </w:rPr>
+              <w:t>Gpay</w:t>
+            </w:r>
+            <w:proofErr w:type="spellEnd"/>
+            <w:r>
+              <w:rPr>
+                <w:rFonts w:eastAsia="Times New Roman" w:cstheme="minorHAnsi"/>
+                <w:b/>
+                <w:bCs/>
+                <w:color w:val="000000"/>
+                <w:kern w:val="0"/>
+                <w:sz w:val="22"/>
+                <w:szCs w:val="22"/>
+                <w:u w:val="single"/>
+                <w:lang w:eastAsia="en-IN"/>
+                <w14:ligatures w14:val="none"/>
+              </w:rPr>
+              <w:t xml:space="preserve"> Number – 9082653474</w:t>
             </w:r>
           </w:p>
           <w:p>
@@ -3030,6 +3198,7 @@
   <w:style w:type="character" w:default="1" w:styleId="DefaultParagraphFont">
     <w:name w:val="Default Paragraph Font"/>
     <w:uiPriority w:val="1"/>
+    <w:semiHidden/>
     <w:unhideWhenUsed/>
   </w:style>
   <w:style w:type="table" w:default="1" w:styleId="TableNormal">

</xml_diff>